<commit_message>
Nuovo database aggiunto nella cartella
</commit_message>
<xml_diff>
--- a/Design/DiagrammaLogico.docx
+++ b/Design/DiagrammaLogico.docx
@@ -107,21 +107,61 @@
         <w:rPr>
           <w:lang w:val="en-GB"/>
         </w:rPr>
-        <w:t>, Password, Firstname, Lastname, Address, EmailAddress)</w:t>
-      </w:r>
-    </w:p>
-    <w:p>
-      <w:pPr>
-        <w:spacing w:after="0"/>
-        <w:rPr>
-          <w:lang w:val="en-GB"/>
-        </w:rPr>
-      </w:pPr>
-      <w:r>
-        <w:rPr>
-          <w:lang w:val="en-GB"/>
-        </w:rPr>
-        <w:t>Order(</w:t>
+        <w:t xml:space="preserve">, Password, </w:t>
+      </w:r>
+      <w:proofErr w:type="spellStart"/>
+      <w:r>
+        <w:rPr>
+          <w:lang w:val="en-GB"/>
+        </w:rPr>
+        <w:t>Firstname</w:t>
+      </w:r>
+      <w:proofErr w:type="spellEnd"/>
+      <w:r>
+        <w:rPr>
+          <w:lang w:val="en-GB"/>
+        </w:rPr>
+        <w:t xml:space="preserve">, </w:t>
+      </w:r>
+      <w:proofErr w:type="spellStart"/>
+      <w:r>
+        <w:rPr>
+          <w:lang w:val="en-GB"/>
+        </w:rPr>
+        <w:t>Lastname</w:t>
+      </w:r>
+      <w:proofErr w:type="spellEnd"/>
+      <w:r>
+        <w:rPr>
+          <w:lang w:val="en-GB"/>
+        </w:rPr>
+        <w:t>, Address)</w:t>
+      </w:r>
+    </w:p>
+    <w:p>
+      <w:pPr>
+        <w:spacing w:after="0"/>
+        <w:rPr>
+          <w:lang w:val="en-GB"/>
+        </w:rPr>
+      </w:pPr>
+      <w:r>
+        <w:rPr>
+          <w:lang w:val="en-GB"/>
+        </w:rPr>
+        <w:t>Order</w:t>
+      </w:r>
+      <w:r>
+        <w:rPr>
+          <w:lang w:val="en-GB"/>
+        </w:rPr>
+        <w:t>s</w:t>
+      </w:r>
+      <w:r>
+        <w:rPr>
+          <w:lang w:val="en-GB"/>
+        </w:rPr>
+        <w:t>(</w:t>
       </w:r>
       <w:r>
         <w:rPr>
@@ -144,19 +184,57 @@
           <w:lang w:val="en-GB"/>
         </w:rPr>
       </w:pPr>
-      <w:r>
-        <w:rPr>
-          <w:lang w:val="en-GB"/>
-        </w:rPr>
-        <w:t>Products_ordered(</w:t>
+      <w:proofErr w:type="spellStart"/>
+      <w:r>
+        <w:rPr>
+          <w:lang w:val="en-GB"/>
+        </w:rPr>
+        <w:t>Products_ordered</w:t>
+      </w:r>
+      <w:proofErr w:type="spellEnd"/>
+      <w:r>
+        <w:rPr>
+          <w:lang w:val="en-GB"/>
+        </w:rPr>
+        <w:t>(</w:t>
       </w:r>
       <w:r>
         <w:rPr>
           <w:u w:val="single"/>
           <w:lang w:val="en-GB"/>
         </w:rPr>
-        <w:t>ProductName, OrderID</w:t>
-      </w:r>
+        <w:t xml:space="preserve">ProductName, </w:t>
+      </w:r>
+      <w:proofErr w:type="spellStart"/>
+      <w:r>
+        <w:rPr>
+          <w:u w:val="single"/>
+          <w:lang w:val="en-GB"/>
+        </w:rPr>
+        <w:t>OrderID</w:t>
+      </w:r>
+      <w:proofErr w:type="spellEnd"/>
+      <w:r>
+        <w:rPr>
+          <w:u w:val="single"/>
+          <w:lang w:val="en-GB"/>
+        </w:rPr>
+        <w:t xml:space="preserve">, </w:t>
+      </w:r>
+      <w:r>
+        <w:rPr>
+          <w:lang w:val="en-GB"/>
+        </w:rPr>
+        <w:t xml:space="preserve">Quantity, </w:t>
+      </w:r>
+      <w:proofErr w:type="spellStart"/>
+      <w:r>
+        <w:rPr>
+          <w:lang w:val="en-GB"/>
+        </w:rPr>
+        <w:t>TotalPrice</w:t>
+      </w:r>
+      <w:proofErr w:type="spellEnd"/>
       <w:r>
         <w:rPr>
           <w:lang w:val="en-GB"/>
@@ -243,19 +321,7 @@
         <w:rPr>
           <w:lang w:val="en-GB"/>
         </w:rPr>
-        <w:t>Product_category.</w:t>
-      </w:r>
-      <w:r>
-        <w:rPr>
-          <w:lang w:val="en-GB"/>
-        </w:rPr>
-        <w:t>CategoryName</w:t>
-      </w:r>
-      <w:r>
-        <w:rPr>
-          <w:lang w:val="en-GB"/>
-        </w:rPr>
-        <w:t xml:space="preserve">  </w:t>
+        <w:t xml:space="preserve">Product_category.CategoryName  </w:t>
       </w:r>
       <w:r>
         <w:rPr>
@@ -282,13 +348,7 @@
         <w:rPr>
           <w:lang w:val="en-GB"/>
         </w:rPr>
-        <w:t>Order.Username</w:t>
-      </w:r>
-      <w:r>
-        <w:rPr>
-          <w:lang w:val="en-GB"/>
-        </w:rPr>
-        <w:t xml:space="preserve">  </w:t>
+        <w:t xml:space="preserve">Order.Username  </w:t>
       </w:r>
       <w:r>
         <w:rPr>
@@ -301,51 +361,21 @@
         <w:rPr>
           <w:lang w:val="en-GB"/>
         </w:rPr>
-        <w:t>User</w:t>
-      </w:r>
-      <w:r>
-        <w:rPr>
-          <w:lang w:val="en-GB"/>
-        </w:rPr>
-        <w:t>.</w:t>
-      </w:r>
-      <w:r>
-        <w:rPr>
-          <w:lang w:val="en-GB"/>
-        </w:rPr>
-        <w:t>Usern</w:t>
-      </w:r>
-      <w:r>
-        <w:rPr>
-          <w:lang w:val="en-GB"/>
-        </w:rPr>
-        <w:t>ame</w:t>
-      </w:r>
-    </w:p>
-    <w:p>
-      <w:pPr>
-        <w:spacing w:after="0"/>
-        <w:rPr>
-          <w:lang w:val="en-GB"/>
-        </w:rPr>
-      </w:pPr>
-      <w:r>
-        <w:rPr>
-          <w:lang w:val="en-GB"/>
-        </w:rPr>
-        <w:t>Product_</w:t>
-      </w:r>
-      <w:r>
-        <w:rPr>
-          <w:lang w:val="en-GB"/>
-        </w:rPr>
-        <w:t>ordered</w:t>
-      </w:r>
-      <w:r>
-        <w:rPr>
-          <w:lang w:val="en-GB"/>
-        </w:rPr>
-        <w:t xml:space="preserve">.ProductName  </w:t>
+        <w:t>User.Username</w:t>
+      </w:r>
+    </w:p>
+    <w:p>
+      <w:pPr>
+        <w:spacing w:after="0"/>
+        <w:rPr>
+          <w:lang w:val="en-GB"/>
+        </w:rPr>
+      </w:pPr>
+      <w:r>
+        <w:rPr>
+          <w:lang w:val="en-GB"/>
+        </w:rPr>
+        <w:t xml:space="preserve">Product_ordered.ProductName  </w:t>
       </w:r>
       <w:r>
         <w:rPr>
@@ -372,31 +402,7 @@
         <w:rPr>
           <w:lang w:val="en-GB"/>
         </w:rPr>
-        <w:t>Product_</w:t>
-      </w:r>
-      <w:r>
-        <w:rPr>
-          <w:lang w:val="en-GB"/>
-        </w:rPr>
-        <w:t>ordered</w:t>
-      </w:r>
-      <w:r>
-        <w:rPr>
-          <w:lang w:val="en-GB"/>
-        </w:rPr>
-        <w:t>.</w:t>
-      </w:r>
-      <w:r>
-        <w:rPr>
-          <w:lang w:val="en-GB"/>
-        </w:rPr>
-        <w:t xml:space="preserve">OrderID </w:t>
-      </w:r>
-      <w:r>
-        <w:rPr>
-          <w:lang w:val="en-GB"/>
-        </w:rPr>
-        <w:t xml:space="preserve"> </w:t>
+        <w:t xml:space="preserve">Product_ordered.OrderID  </w:t>
       </w:r>
       <w:r>
         <w:rPr>
@@ -431,55 +437,29 @@
           <w:rFonts w:cstheme="minorHAnsi"/>
           <w:lang w:val="en-GB"/>
         </w:rPr>
-        <w:t>→</w:t>
-      </w:r>
-      <w:r>
+        <w:t>→ User.Username</w:t>
+      </w:r>
+    </w:p>
+    <w:p>
+      <w:pPr>
+        <w:spacing w:after="0"/>
         <w:rPr>
           <w:rFonts w:cstheme="minorHAnsi"/>
           <w:lang w:val="en-GB"/>
         </w:rPr>
-        <w:t xml:space="preserve"> User.Username</w:t>
-      </w:r>
-    </w:p>
-    <w:p>
-      <w:pPr>
-        <w:spacing w:after="0"/>
+      </w:pPr>
+      <w:r>
+        <w:rPr>
+          <w:lang w:val="en-GB"/>
+        </w:rPr>
+        <w:t xml:space="preserve">User_cart.ProductName </w:t>
+      </w:r>
+      <w:r>
         <w:rPr>
           <w:rFonts w:cstheme="minorHAnsi"/>
           <w:lang w:val="en-GB"/>
         </w:rPr>
-      </w:pPr>
-      <w:r>
-        <w:rPr>
-          <w:lang w:val="en-GB"/>
-        </w:rPr>
-        <w:t>User_cart</w:t>
-      </w:r>
-      <w:r>
-        <w:rPr>
-          <w:lang w:val="en-GB"/>
-        </w:rPr>
-        <w:t>.ProductName</w:t>
-      </w:r>
-      <w:r>
-        <w:rPr>
-          <w:lang w:val="en-GB"/>
-        </w:rPr>
-        <w:t xml:space="preserve"> </w:t>
-      </w:r>
-      <w:r>
-        <w:rPr>
-          <w:rFonts w:cstheme="minorHAnsi"/>
-          <w:lang w:val="en-GB"/>
-        </w:rPr>
-        <w:t xml:space="preserve">→ </w:t>
-      </w:r>
-      <w:r>
-        <w:rPr>
-          <w:rFonts w:cstheme="minorHAnsi"/>
-          <w:lang w:val="en-GB"/>
-        </w:rPr>
-        <w:t>Product.Name</w:t>
+        <w:t>→ Product.Name</w:t>
       </w:r>
     </w:p>
     <w:p>

</xml_diff>